<commit_message>
Update to ModusToolbox 3.1 and latest AppInventor
</commit_message>
<xml_diff>
--- a/AndroidApp.docx
+++ b/AndroidApp.docx
@@ -781,9 +781,9 @@
           <w:noProof/>
         </w:rPr>
         <w:drawing>
-          <wp:inline distT="0" distB="0" distL="0" distR="0" wp14:anchorId="1878C5B6" wp14:editId="6C458E30">
-            <wp:extent cx="5009524" cy="1457143"/>
-            <wp:effectExtent l="0" t="0" r="635" b="0"/>
+          <wp:inline distT="0" distB="0" distL="0" distR="0" wp14:anchorId="2325B6FA" wp14:editId="6FC0CB10">
+            <wp:extent cx="5174833" cy="2291967"/>
+            <wp:effectExtent l="0" t="0" r="6985" b="0"/>
             <wp:docPr id="1" name="Picture 1"/>
             <wp:cNvGraphicFramePr>
               <a:graphicFrameLocks xmlns:a="http://schemas.openxmlformats.org/drawingml/2006/main" noChangeAspect="1"/>
@@ -804,7 +804,7 @@
                   <pic:spPr>
                     <a:xfrm>
                       <a:off x="0" y="0"/>
-                      <a:ext cx="5009524" cy="1457143"/>
+                      <a:ext cx="5187661" cy="2297649"/>
                     </a:xfrm>
                     <a:prstGeom prst="rect">
                       <a:avLst/>
@@ -1019,8 +1019,6 @@
         </w:rPr>
         <w:t xml:space="preserve"> Your values will not be the same as these.</w:t>
       </w:r>
-      <w:bookmarkStart w:id="0" w:name="_GoBack"/>
-      <w:bookmarkEnd w:id="0"/>
     </w:p>
     <w:p>
       <w:pPr>
@@ -1350,7 +1348,15 @@
         <w:rPr>
           <w:rFonts w:ascii="Source Sans Pro" w:hAnsi="Source Sans Pro"/>
         </w:rPr>
-        <w:t xml:space="preserve"> function is lower case</w:t>
+        <w:t xml:space="preserve"> </w:t>
+      </w:r>
+      <w:bookmarkStart w:id="0" w:name="_GoBack"/>
+      <w:bookmarkEnd w:id="0"/>
+      <w:r>
+        <w:rPr>
+          <w:rFonts w:ascii="Source Sans Pro" w:hAnsi="Source Sans Pro"/>
+        </w:rPr>
+        <w:t>function is lower case</w:t>
       </w:r>
       <w:r>
         <w:rPr>
@@ -2834,7 +2840,7 @@
 </file>
 
 <file path=customXml/itemProps1.xml><?xml version="1.0" encoding="utf-8"?>
-<ds:datastoreItem xmlns:ds="http://schemas.openxmlformats.org/officeDocument/2006/customXml" ds:itemID="{DF228C4E-2A95-42DC-90B7-B4B1C6109652}">
+<ds:datastoreItem xmlns:ds="http://schemas.openxmlformats.org/officeDocument/2006/customXml" ds:itemID="{B29A18C3-5670-4E6A-8E1C-C2E61F49F641}">
   <ds:schemaRefs>
     <ds:schemaRef ds:uri="http://schemas.openxmlformats.org/officeDocument/2006/bibliography"/>
   </ds:schemaRefs>

</xml_diff>